<commit_message>
create get all async api
</commit_message>
<xml_diff>
--- a/Steps.docx
+++ b/Steps.docx
@@ -432,8 +432,425 @@
           <w:sz w:val="22"/>
           <w:shd w:fill="auto" w:val="clear"/>
         </w:rPr>
-        <w:t xml:space="preserve">8.</w:t>
-      </w:r>
+        <w:t xml:space="preserve">8.Seed data in dababase</w:t>
+      </w:r>
+    </w:p>
+    <w:p>
+      <w:pPr>
+        <w:spacing w:before="0" w:after="200" w:line="276"/>
+        <w:ind w:right="0" w:left="0" w:firstLine="0"/>
+        <w:jc w:val="left"/>
+        <w:rPr>
+          <w:rFonts w:ascii="Calibri" w:hAnsi="Calibri" w:cs="Calibri" w:eastAsia="Calibri"/>
+          <w:color w:val="auto"/>
+          <w:spacing w:val="0"/>
+          <w:position w:val="0"/>
+          <w:sz w:val="22"/>
+          <w:shd w:fill="auto" w:val="clear"/>
+        </w:rPr>
+      </w:pPr>
+      <w:r>
+        <w:rPr>
+          <w:rFonts w:ascii="Calibri" w:hAnsi="Calibri" w:cs="Calibri" w:eastAsia="Calibri"/>
+          <w:color w:val="auto"/>
+          <w:spacing w:val="0"/>
+          <w:position w:val="0"/>
+          <w:sz w:val="22"/>
+          <w:shd w:fill="auto" w:val="clear"/>
+        </w:rPr>
+        <w:t xml:space="preserve">9. create new controller (select controller form add)</w:t>
+      </w:r>
+    </w:p>
+    <w:p>
+      <w:pPr>
+        <w:spacing w:before="0" w:after="200" w:line="276"/>
+        <w:ind w:right="0" w:left="0" w:firstLine="0"/>
+        <w:jc w:val="left"/>
+        <w:rPr>
+          <w:rFonts w:ascii="Calibri" w:hAnsi="Calibri" w:cs="Calibri" w:eastAsia="Calibri"/>
+          <w:color w:val="auto"/>
+          <w:spacing w:val="0"/>
+          <w:position w:val="0"/>
+          <w:sz w:val="22"/>
+          <w:shd w:fill="auto" w:val="clear"/>
+        </w:rPr>
+      </w:pPr>
+      <w:r>
+        <w:rPr>
+          <w:rFonts w:ascii="Calibri" w:hAnsi="Calibri" w:cs="Calibri" w:eastAsia="Calibri"/>
+          <w:color w:val="auto"/>
+          <w:spacing w:val="0"/>
+          <w:position w:val="0"/>
+          <w:sz w:val="22"/>
+          <w:shd w:fill="auto" w:val="clear"/>
+        </w:rPr>
+        <w:t xml:space="preserve">10. Create Regios repository</w:t>
+      </w:r>
+    </w:p>
+    <w:p>
+      <w:pPr>
+        <w:spacing w:before="0" w:after="200" w:line="276"/>
+        <w:ind w:right="0" w:left="0" w:firstLine="0"/>
+        <w:jc w:val="left"/>
+        <w:rPr>
+          <w:rFonts w:ascii="Calibri" w:hAnsi="Calibri" w:cs="Calibri" w:eastAsia="Calibri"/>
+          <w:color w:val="auto"/>
+          <w:spacing w:val="0"/>
+          <w:position w:val="0"/>
+          <w:sz w:val="22"/>
+          <w:shd w:fill="auto" w:val="clear"/>
+        </w:rPr>
+      </w:pPr>
+      <w:r>
+        <w:rPr>
+          <w:rFonts w:ascii="Calibri" w:hAnsi="Calibri" w:cs="Calibri" w:eastAsia="Calibri"/>
+          <w:color w:val="auto"/>
+          <w:spacing w:val="0"/>
+          <w:position w:val="0"/>
+          <w:sz w:val="22"/>
+          <w:shd w:fill="auto" w:val="clear"/>
+        </w:rPr>
+        <w:t xml:space="preserve">11.implement Repository class</w:t>
+      </w:r>
+    </w:p>
+    <w:p>
+      <w:pPr>
+        <w:spacing w:before="0" w:after="200" w:line="276"/>
+        <w:ind w:right="0" w:left="0" w:firstLine="0"/>
+        <w:jc w:val="left"/>
+        <w:rPr>
+          <w:rFonts w:ascii="Calibri" w:hAnsi="Calibri" w:cs="Calibri" w:eastAsia="Calibri"/>
+          <w:color w:val="auto"/>
+          <w:spacing w:val="0"/>
+          <w:position w:val="0"/>
+          <w:sz w:val="22"/>
+          <w:shd w:fill="auto" w:val="clear"/>
+        </w:rPr>
+      </w:pPr>
+      <w:r>
+        <w:rPr>
+          <w:rFonts w:ascii="Calibri" w:hAnsi="Calibri" w:cs="Calibri" w:eastAsia="Calibri"/>
+          <w:color w:val="auto"/>
+          <w:spacing w:val="0"/>
+          <w:position w:val="0"/>
+          <w:sz w:val="22"/>
+          <w:shd w:fill="auto" w:val="clear"/>
+        </w:rPr>
+        <w:t xml:space="preserve">12. In Repository class Create ctor in the class and fetch the database so use dbcontext which declear in program.cs like NZwalksDBcontext</w:t>
+      </w:r>
+    </w:p>
+    <w:p>
+      <w:pPr>
+        <w:spacing w:before="0" w:after="200" w:line="276"/>
+        <w:ind w:right="0" w:left="0" w:firstLine="0"/>
+        <w:jc w:val="left"/>
+        <w:rPr>
+          <w:rFonts w:ascii="Calibri" w:hAnsi="Calibri" w:cs="Calibri" w:eastAsia="Calibri"/>
+          <w:color w:val="auto"/>
+          <w:spacing w:val="0"/>
+          <w:position w:val="0"/>
+          <w:sz w:val="22"/>
+          <w:shd w:fill="auto" w:val="clear"/>
+        </w:rPr>
+      </w:pPr>
+      <w:r>
+        <w:rPr>
+          <w:rFonts w:ascii="Calibri" w:hAnsi="Calibri" w:cs="Calibri" w:eastAsia="Calibri"/>
+          <w:color w:val="auto"/>
+          <w:spacing w:val="0"/>
+          <w:position w:val="0"/>
+          <w:sz w:val="22"/>
+          <w:shd w:fill="auto" w:val="clear"/>
+        </w:rPr>
+        <w:t xml:space="preserve">13. Add interface and its implemenatation in service using dependency injection in program.cs file </w:t>
+      </w:r>
+    </w:p>
+    <w:p>
+      <w:pPr>
+        <w:spacing w:before="0" w:after="200" w:line="276"/>
+        <w:ind w:right="0" w:left="0" w:firstLine="0"/>
+        <w:jc w:val="left"/>
+        <w:rPr>
+          <w:rFonts w:ascii="Calibri" w:hAnsi="Calibri" w:cs="Calibri" w:eastAsia="Calibri"/>
+          <w:color w:val="auto"/>
+          <w:spacing w:val="0"/>
+          <w:position w:val="0"/>
+          <w:sz w:val="22"/>
+          <w:shd w:fill="auto" w:val="clear"/>
+        </w:rPr>
+      </w:pPr>
+      <w:r>
+        <w:rPr>
+          <w:rFonts w:ascii="Calibri" w:hAnsi="Calibri" w:cs="Calibri" w:eastAsia="Calibri"/>
+          <w:color w:val="auto"/>
+          <w:spacing w:val="0"/>
+          <w:position w:val="0"/>
+          <w:sz w:val="22"/>
+          <w:shd w:fill="auto" w:val="clear"/>
+        </w:rPr>
+        <w:t xml:space="preserve">14.Then implement in regions controller (now we can get data from database)</w:t>
+      </w:r>
+    </w:p>
+    <w:p>
+      <w:pPr>
+        <w:spacing w:before="0" w:after="200" w:line="276"/>
+        <w:ind w:right="0" w:left="0" w:firstLine="0"/>
+        <w:jc w:val="left"/>
+        <w:rPr>
+          <w:rFonts w:ascii="Calibri" w:hAnsi="Calibri" w:cs="Calibri" w:eastAsia="Calibri"/>
+          <w:color w:val="auto"/>
+          <w:spacing w:val="0"/>
+          <w:position w:val="0"/>
+          <w:sz w:val="22"/>
+          <w:shd w:fill="auto" w:val="clear"/>
+        </w:rPr>
+      </w:pPr>
+      <w:r>
+        <w:rPr>
+          <w:rFonts w:ascii="Calibri" w:hAnsi="Calibri" w:cs="Calibri" w:eastAsia="Calibri"/>
+          <w:color w:val="auto"/>
+          <w:spacing w:val="0"/>
+          <w:position w:val="0"/>
+          <w:sz w:val="22"/>
+          <w:shd w:fill="auto" w:val="clear"/>
+        </w:rPr>
+        <w:t xml:space="preserve">15. For getALL create DTO in Models (if some changes (client for current version api not hve to make changes its bad practice))</w:t>
+      </w:r>
+    </w:p>
+    <w:p>
+      <w:pPr>
+        <w:spacing w:before="0" w:after="200" w:line="276"/>
+        <w:ind w:right="0" w:left="0" w:firstLine="0"/>
+        <w:jc w:val="left"/>
+        <w:rPr>
+          <w:rFonts w:ascii="Calibri" w:hAnsi="Calibri" w:cs="Calibri" w:eastAsia="Calibri"/>
+          <w:color w:val="auto"/>
+          <w:spacing w:val="0"/>
+          <w:position w:val="0"/>
+          <w:sz w:val="22"/>
+          <w:shd w:fill="auto" w:val="clear"/>
+        </w:rPr>
+      </w:pPr>
+      <w:r>
+        <w:rPr>
+          <w:rFonts w:ascii="Calibri" w:hAnsi="Calibri" w:cs="Calibri" w:eastAsia="Calibri"/>
+          <w:color w:val="auto"/>
+          <w:spacing w:val="0"/>
+          <w:position w:val="0"/>
+          <w:sz w:val="22"/>
+          <w:shd w:fill="auto" w:val="clear"/>
+        </w:rPr>
+        <w:t xml:space="preserve">16.Install using automapper to map DTOs</w:t>
+      </w:r>
+    </w:p>
+    <w:p>
+      <w:pPr>
+        <w:spacing w:before="0" w:after="200" w:line="276"/>
+        <w:ind w:right="0" w:left="0" w:firstLine="0"/>
+        <w:jc w:val="left"/>
+        <w:rPr>
+          <w:rFonts w:ascii="Calibri" w:hAnsi="Calibri" w:cs="Calibri" w:eastAsia="Calibri"/>
+          <w:color w:val="auto"/>
+          <w:spacing w:val="0"/>
+          <w:position w:val="0"/>
+          <w:sz w:val="22"/>
+          <w:shd w:fill="auto" w:val="clear"/>
+        </w:rPr>
+      </w:pPr>
+      <w:r>
+        <w:rPr>
+          <w:rFonts w:ascii="Calibri" w:hAnsi="Calibri" w:cs="Calibri" w:eastAsia="Calibri"/>
+          <w:color w:val="auto"/>
+          <w:spacing w:val="0"/>
+          <w:position w:val="0"/>
+          <w:sz w:val="22"/>
+          <w:shd w:fill="auto" w:val="clear"/>
+        </w:rPr>
+        <w:t xml:space="preserve">17.In manage nuget packedes</w:t>
+      </w:r>
+    </w:p>
+    <w:p>
+      <w:pPr>
+        <w:numPr>
+          <w:ilvl w:val="0"/>
+          <w:numId w:val="7"/>
+        </w:numPr>
+        <w:spacing w:before="0" w:after="200" w:line="276"/>
+        <w:ind w:right="0" w:left="720" w:hanging="360"/>
+        <w:jc w:val="left"/>
+        <w:rPr>
+          <w:rFonts w:ascii="Calibri" w:hAnsi="Calibri" w:cs="Calibri" w:eastAsia="Calibri"/>
+          <w:color w:val="auto"/>
+          <w:spacing w:val="0"/>
+          <w:position w:val="0"/>
+          <w:sz w:val="22"/>
+          <w:shd w:fill="auto" w:val="clear"/>
+        </w:rPr>
+      </w:pPr>
+      <w:r>
+        <w:rPr>
+          <w:rFonts w:ascii="Calibri" w:hAnsi="Calibri" w:cs="Calibri" w:eastAsia="Calibri"/>
+          <w:color w:val="auto"/>
+          <w:spacing w:val="0"/>
+          <w:position w:val="0"/>
+          <w:sz w:val="22"/>
+          <w:shd w:fill="auto" w:val="clear"/>
+        </w:rPr>
+        <w:t xml:space="preserve">Automapper</w:t>
+      </w:r>
+    </w:p>
+    <w:p>
+      <w:pPr>
+        <w:numPr>
+          <w:ilvl w:val="0"/>
+          <w:numId w:val="7"/>
+        </w:numPr>
+        <w:spacing w:before="0" w:after="200" w:line="276"/>
+        <w:ind w:right="0" w:left="720" w:hanging="360"/>
+        <w:jc w:val="left"/>
+        <w:rPr>
+          <w:rFonts w:ascii="Calibri" w:hAnsi="Calibri" w:cs="Calibri" w:eastAsia="Calibri"/>
+          <w:color w:val="auto"/>
+          <w:spacing w:val="0"/>
+          <w:position w:val="0"/>
+          <w:sz w:val="22"/>
+          <w:shd w:fill="auto" w:val="clear"/>
+        </w:rPr>
+      </w:pPr>
+      <w:r>
+        <w:rPr>
+          <w:rFonts w:ascii="Calibri" w:hAnsi="Calibri" w:cs="Calibri" w:eastAsia="Calibri"/>
+          <w:color w:val="auto"/>
+          <w:spacing w:val="0"/>
+          <w:position w:val="0"/>
+          <w:sz w:val="22"/>
+          <w:shd w:fill="auto" w:val="clear"/>
+        </w:rPr>
+        <w:t xml:space="preserve">Automapper.Extensions.Microsoft.DependencyInjection</w:t>
+      </w:r>
+    </w:p>
+    <w:p>
+      <w:pPr>
+        <w:spacing w:before="0" w:after="200" w:line="276"/>
+        <w:ind w:right="0" w:left="0" w:firstLine="0"/>
+        <w:jc w:val="left"/>
+        <w:rPr>
+          <w:rFonts w:ascii="Calibri" w:hAnsi="Calibri" w:cs="Calibri" w:eastAsia="Calibri"/>
+          <w:color w:val="auto"/>
+          <w:spacing w:val="0"/>
+          <w:position w:val="0"/>
+          <w:sz w:val="22"/>
+          <w:shd w:fill="auto" w:val="clear"/>
+        </w:rPr>
+      </w:pPr>
+      <w:r>
+        <w:rPr>
+          <w:rFonts w:ascii="Calibri" w:hAnsi="Calibri" w:cs="Calibri" w:eastAsia="Calibri"/>
+          <w:color w:val="auto"/>
+          <w:spacing w:val="0"/>
+          <w:position w:val="0"/>
+          <w:sz w:val="22"/>
+          <w:shd w:fill="auto" w:val="clear"/>
+        </w:rPr>
+        <w:t xml:space="preserve">18. create profile for Mapper create folder  profile and create class </w:t>
+      </w:r>
+    </w:p>
+    <w:p>
+      <w:pPr>
+        <w:spacing w:before="0" w:after="200" w:line="276"/>
+        <w:ind w:right="0" w:left="0" w:firstLine="0"/>
+        <w:jc w:val="left"/>
+        <w:rPr>
+          <w:rFonts w:ascii="Calibri" w:hAnsi="Calibri" w:cs="Calibri" w:eastAsia="Calibri"/>
+          <w:color w:val="auto"/>
+          <w:spacing w:val="0"/>
+          <w:position w:val="0"/>
+          <w:sz w:val="22"/>
+          <w:shd w:fill="auto" w:val="clear"/>
+        </w:rPr>
+      </w:pPr>
+      <w:r>
+        <w:rPr>
+          <w:rFonts w:ascii="Calibri" w:hAnsi="Calibri" w:cs="Calibri" w:eastAsia="Calibri"/>
+          <w:color w:val="auto"/>
+          <w:spacing w:val="0"/>
+          <w:position w:val="0"/>
+          <w:sz w:val="22"/>
+          <w:shd w:fill="auto" w:val="clear"/>
+        </w:rPr>
+        <w:t xml:space="preserve">19.Now inject in program.cs add after repositiry (by using this all profile will be map using assembly not do this again an d again)</w:t>
+      </w:r>
+    </w:p>
+    <w:p>
+      <w:pPr>
+        <w:spacing w:before="0" w:after="200" w:line="276"/>
+        <w:ind w:right="0" w:left="0" w:firstLine="0"/>
+        <w:jc w:val="left"/>
+        <w:rPr>
+          <w:rFonts w:ascii="Calibri" w:hAnsi="Calibri" w:cs="Calibri" w:eastAsia="Calibri"/>
+          <w:color w:val="auto"/>
+          <w:spacing w:val="0"/>
+          <w:position w:val="0"/>
+          <w:sz w:val="22"/>
+          <w:shd w:fill="auto" w:val="clear"/>
+        </w:rPr>
+      </w:pPr>
+      <w:r>
+        <w:rPr>
+          <w:rFonts w:ascii="Calibri" w:hAnsi="Calibri" w:cs="Calibri" w:eastAsia="Calibri"/>
+          <w:color w:val="auto"/>
+          <w:spacing w:val="0"/>
+          <w:position w:val="0"/>
+          <w:sz w:val="22"/>
+          <w:shd w:fill="auto" w:val="clear"/>
+        </w:rPr>
+        <w:t xml:space="preserve">20. now create a private filed in cotroller in mapper</w:t>
+      </w:r>
+    </w:p>
+    <w:p>
+      <w:pPr>
+        <w:spacing w:before="0" w:after="200" w:line="276"/>
+        <w:ind w:right="0" w:left="0" w:firstLine="0"/>
+        <w:jc w:val="left"/>
+        <w:rPr>
+          <w:rFonts w:ascii="Calibri" w:hAnsi="Calibri" w:cs="Calibri" w:eastAsia="Calibri"/>
+          <w:color w:val="auto"/>
+          <w:spacing w:val="0"/>
+          <w:position w:val="0"/>
+          <w:sz w:val="22"/>
+          <w:shd w:fill="auto" w:val="clear"/>
+        </w:rPr>
+      </w:pPr>
+    </w:p>
+    <w:p>
+      <w:pPr>
+        <w:spacing w:before="0" w:after="200" w:line="276"/>
+        <w:ind w:right="0" w:left="0" w:firstLine="0"/>
+        <w:jc w:val="left"/>
+        <w:rPr>
+          <w:rFonts w:ascii="Calibri" w:hAnsi="Calibri" w:cs="Calibri" w:eastAsia="Calibri"/>
+          <w:color w:val="auto"/>
+          <w:spacing w:val="0"/>
+          <w:position w:val="0"/>
+          <w:sz w:val="22"/>
+          <w:shd w:fill="auto" w:val="clear"/>
+        </w:rPr>
+      </w:pPr>
+    </w:p>
+    <w:p>
+      <w:pPr>
+        <w:spacing w:before="0" w:after="200" w:line="276"/>
+        <w:ind w:right="0" w:left="0" w:firstLine="0"/>
+        <w:jc w:val="left"/>
+        <w:rPr>
+          <w:rFonts w:ascii="Calibri" w:hAnsi="Calibri" w:cs="Calibri" w:eastAsia="Calibri"/>
+          <w:color w:val="auto"/>
+          <w:spacing w:val="0"/>
+          <w:position w:val="0"/>
+          <w:sz w:val="22"/>
+          <w:shd w:fill="auto" w:val="clear"/>
+        </w:rPr>
+      </w:pPr>
     </w:p>
     <w:p>
       <w:pPr>
@@ -485,10 +902,20 @@
       <w:lvlText w:val="•"/>
     </w:lvl>
   </w:abstractNum>
+  <w:abstractNum w:abstractNumId="12">
+    <w:lvl w:ilvl="0">
+      <w:start w:val="1"/>
+      <w:numFmt w:val="bullet"/>
+      <w:lvlText w:val="•"/>
+    </w:lvl>
+  </w:abstractNum>
   <w:num w:numId="3">
+    <w:abstractNumId w:val="12"/>
+  </w:num>
+  <w:num w:numId="5">
     <w:abstractNumId w:val="6"/>
   </w:num>
-  <w:num w:numId="5">
+  <w:num w:numId="7">
     <w:abstractNumId w:val="0"/>
   </w:num>
 </w:numbering>

</xml_diff>

<commit_message>
Apply authorization and authentication
</commit_message>
<xml_diff>
--- a/Steps.docx
+++ b/Steps.docx
@@ -189,7 +189,7 @@
       <w:pPr>
         <w:numPr>
           <w:ilvl w:val="0"/>
-          <w:numId w:val="3"/>
+          <w:numId w:val="2"/>
         </w:numPr>
         <w:spacing w:before="0" w:after="200" w:line="276"/>
         <w:ind w:right="0" w:left="720" w:hanging="360"/>
@@ -219,7 +219,7 @@
       <w:pPr>
         <w:numPr>
           <w:ilvl w:val="0"/>
-          <w:numId w:val="3"/>
+          <w:numId w:val="2"/>
         </w:numPr>
         <w:spacing w:before="0" w:after="200" w:line="276"/>
         <w:ind w:right="0" w:left="720" w:hanging="360"/>
@@ -353,7 +353,7 @@
       <w:pPr>
         <w:numPr>
           <w:ilvl w:val="0"/>
-          <w:numId w:val="5"/>
+          <w:numId w:val="4"/>
         </w:numPr>
         <w:spacing w:before="0" w:after="200" w:line="276"/>
         <w:ind w:right="0" w:left="720" w:hanging="360"/>
@@ -383,7 +383,7 @@
       <w:pPr>
         <w:numPr>
           <w:ilvl w:val="0"/>
-          <w:numId w:val="5"/>
+          <w:numId w:val="4"/>
         </w:numPr>
         <w:spacing w:before="0" w:after="200" w:line="276"/>
         <w:ind w:right="0" w:left="720" w:hanging="360"/>
@@ -673,7 +673,7 @@
       <w:pPr>
         <w:numPr>
           <w:ilvl w:val="0"/>
-          <w:numId w:val="7"/>
+          <w:numId w:val="6"/>
         </w:numPr>
         <w:spacing w:before="0" w:after="200" w:line="276"/>
         <w:ind w:right="0" w:left="720" w:hanging="360"/>
@@ -703,7 +703,7 @@
       <w:pPr>
         <w:numPr>
           <w:ilvl w:val="0"/>
-          <w:numId w:val="7"/>
+          <w:numId w:val="6"/>
         </w:numPr>
         <w:spacing w:before="0" w:after="200" w:line="276"/>
         <w:ind w:right="0" w:left="720" w:hanging="360"/>
@@ -805,6 +805,574 @@
           <w:shd w:fill="auto" w:val="clear"/>
         </w:rPr>
         <w:t xml:space="preserve">20. now create a private filed in cotroller in mapper</w:t>
+      </w:r>
+    </w:p>
+    <w:p>
+      <w:pPr>
+        <w:spacing w:before="0" w:after="200" w:line="276"/>
+        <w:ind w:right="0" w:left="0" w:firstLine="0"/>
+        <w:jc w:val="left"/>
+        <w:rPr>
+          <w:rFonts w:ascii="Calibri" w:hAnsi="Calibri" w:cs="Calibri" w:eastAsia="Calibri"/>
+          <w:color w:val="auto"/>
+          <w:spacing w:val="0"/>
+          <w:position w:val="0"/>
+          <w:sz w:val="22"/>
+          <w:shd w:fill="auto" w:val="clear"/>
+        </w:rPr>
+      </w:pPr>
+      <w:r>
+        <w:rPr>
+          <w:rFonts w:ascii="Calibri" w:hAnsi="Calibri" w:cs="Calibri" w:eastAsia="Calibri"/>
+          <w:color w:val="auto"/>
+          <w:spacing w:val="0"/>
+          <w:position w:val="0"/>
+          <w:sz w:val="22"/>
+          <w:shd w:fill="auto" w:val="clear"/>
+        </w:rPr>
+        <w:t xml:space="preserve">21. Test The API </w:t>
+      </w:r>
+    </w:p>
+    <w:p>
+      <w:pPr>
+        <w:spacing w:before="0" w:after="200" w:line="276"/>
+        <w:ind w:right="0" w:left="0" w:firstLine="0"/>
+        <w:jc w:val="left"/>
+        <w:rPr>
+          <w:rFonts w:ascii="Calibri" w:hAnsi="Calibri" w:cs="Calibri" w:eastAsia="Calibri"/>
+          <w:color w:val="auto"/>
+          <w:spacing w:val="0"/>
+          <w:position w:val="0"/>
+          <w:sz w:val="22"/>
+          <w:shd w:fill="auto" w:val="clear"/>
+        </w:rPr>
+      </w:pPr>
+      <w:r>
+        <w:rPr>
+          <w:rFonts w:ascii="Calibri" w:hAnsi="Calibri" w:cs="Calibri" w:eastAsia="Calibri"/>
+          <w:color w:val="auto"/>
+          <w:spacing w:val="0"/>
+          <w:position w:val="0"/>
+          <w:sz w:val="22"/>
+          <w:shd w:fill="auto" w:val="clear"/>
+        </w:rPr>
+        <w:t xml:space="preserve">22.For Authentication(correct user) and Authorization(Correct Role) setting up and install</w:t>
+      </w:r>
+    </w:p>
+    <w:p>
+      <w:pPr>
+        <w:numPr>
+          <w:ilvl w:val="0"/>
+          <w:numId w:val="8"/>
+        </w:numPr>
+        <w:spacing w:before="0" w:after="200" w:line="276"/>
+        <w:ind w:right="0" w:left="720" w:hanging="360"/>
+        <w:jc w:val="left"/>
+        <w:rPr>
+          <w:rFonts w:ascii="Calibri" w:hAnsi="Calibri" w:cs="Calibri" w:eastAsia="Calibri"/>
+          <w:color w:val="auto"/>
+          <w:spacing w:val="0"/>
+          <w:position w:val="0"/>
+          <w:sz w:val="22"/>
+          <w:shd w:fill="auto" w:val="clear"/>
+        </w:rPr>
+      </w:pPr>
+      <w:r>
+        <w:rPr>
+          <w:rFonts w:ascii="Calibri" w:hAnsi="Calibri" w:cs="Calibri" w:eastAsia="Calibri"/>
+          <w:color w:val="auto"/>
+          <w:spacing w:val="0"/>
+          <w:position w:val="0"/>
+          <w:sz w:val="22"/>
+          <w:shd w:fill="auto" w:val="clear"/>
+        </w:rPr>
+        <w:t xml:space="preserve">Microsoft.AspNetCore.Authentication.JwtBearer (Install older version for .net 6.0)</w:t>
+      </w:r>
+    </w:p>
+    <w:p>
+      <w:pPr>
+        <w:numPr>
+          <w:ilvl w:val="0"/>
+          <w:numId w:val="8"/>
+        </w:numPr>
+        <w:spacing w:before="0" w:after="200" w:line="276"/>
+        <w:ind w:right="0" w:left="720" w:hanging="360"/>
+        <w:jc w:val="left"/>
+        <w:rPr>
+          <w:rFonts w:ascii="Calibri" w:hAnsi="Calibri" w:cs="Calibri" w:eastAsia="Calibri"/>
+          <w:color w:val="auto"/>
+          <w:spacing w:val="0"/>
+          <w:position w:val="0"/>
+          <w:sz w:val="22"/>
+          <w:shd w:fill="auto" w:val="clear"/>
+        </w:rPr>
+      </w:pPr>
+      <w:r>
+        <w:rPr>
+          <w:rFonts w:ascii="Calibri" w:hAnsi="Calibri" w:cs="Calibri" w:eastAsia="Calibri"/>
+          <w:color w:val="auto"/>
+          <w:spacing w:val="0"/>
+          <w:position w:val="0"/>
+          <w:sz w:val="22"/>
+          <w:shd w:fill="auto" w:val="clear"/>
+        </w:rPr>
+        <w:t xml:space="preserve">Microsoft.IdentityModel.Tokens</w:t>
+      </w:r>
+    </w:p>
+    <w:p>
+      <w:pPr>
+        <w:numPr>
+          <w:ilvl w:val="0"/>
+          <w:numId w:val="8"/>
+        </w:numPr>
+        <w:spacing w:before="0" w:after="200" w:line="276"/>
+        <w:ind w:right="0" w:left="720" w:hanging="360"/>
+        <w:jc w:val="left"/>
+        <w:rPr>
+          <w:rFonts w:ascii="Calibri" w:hAnsi="Calibri" w:cs="Calibri" w:eastAsia="Calibri"/>
+          <w:color w:val="auto"/>
+          <w:spacing w:val="0"/>
+          <w:position w:val="0"/>
+          <w:sz w:val="22"/>
+          <w:shd w:fill="auto" w:val="clear"/>
+        </w:rPr>
+      </w:pPr>
+      <w:r>
+        <w:rPr>
+          <w:rFonts w:ascii="Calibri" w:hAnsi="Calibri" w:cs="Calibri" w:eastAsia="Calibri"/>
+          <w:color w:val="auto"/>
+          <w:spacing w:val="0"/>
+          <w:position w:val="0"/>
+          <w:sz w:val="22"/>
+          <w:shd w:fill="auto" w:val="clear"/>
+        </w:rPr>
+        <w:t xml:space="preserve">System.IdentityModel.Tokens.Jwt</w:t>
+      </w:r>
+    </w:p>
+    <w:p>
+      <w:pPr>
+        <w:spacing w:before="0" w:after="200" w:line="276"/>
+        <w:ind w:right="0" w:left="0" w:firstLine="0"/>
+        <w:jc w:val="left"/>
+        <w:rPr>
+          <w:rFonts w:ascii="Calibri" w:hAnsi="Calibri" w:cs="Calibri" w:eastAsia="Calibri"/>
+          <w:color w:val="auto"/>
+          <w:spacing w:val="0"/>
+          <w:position w:val="0"/>
+          <w:sz w:val="22"/>
+          <w:shd w:fill="auto" w:val="clear"/>
+        </w:rPr>
+      </w:pPr>
+      <w:r>
+        <w:rPr>
+          <w:rFonts w:ascii="Calibri" w:hAnsi="Calibri" w:cs="Calibri" w:eastAsia="Calibri"/>
+          <w:color w:val="auto"/>
+          <w:spacing w:val="0"/>
+          <w:position w:val="0"/>
+          <w:sz w:val="22"/>
+          <w:shd w:fill="auto" w:val="clear"/>
+        </w:rPr>
+        <w:t xml:space="preserve">23. in appsetting.json add jwt (random and unique key)</w:t>
+      </w:r>
+    </w:p>
+    <w:p>
+      <w:pPr>
+        <w:spacing w:before="0" w:after="200" w:line="276"/>
+        <w:ind w:right="0" w:left="0" w:firstLine="0"/>
+        <w:jc w:val="left"/>
+        <w:rPr>
+          <w:rFonts w:ascii="Calibri" w:hAnsi="Calibri" w:cs="Calibri" w:eastAsia="Calibri"/>
+          <w:color w:val="auto"/>
+          <w:spacing w:val="0"/>
+          <w:position w:val="0"/>
+          <w:sz w:val="22"/>
+          <w:shd w:fill="auto" w:val="clear"/>
+        </w:rPr>
+      </w:pPr>
+      <w:r>
+        <w:rPr>
+          <w:rFonts w:ascii="Calibri" w:hAnsi="Calibri" w:cs="Calibri" w:eastAsia="Calibri"/>
+          <w:color w:val="auto"/>
+          <w:spacing w:val="0"/>
+          <w:position w:val="0"/>
+          <w:sz w:val="22"/>
+          <w:shd w:fill="auto" w:val="clear"/>
+        </w:rPr>
+        <w:t xml:space="preserve">24. right click on NZWalks.API and select properties and go to debug and open debug launch profile UI and drop down and in app url select first </w:t>
+      </w:r>
+      <w:hyperlink xmlns:r="http://schemas.openxmlformats.org/officeDocument/2006/relationships" r:id="docRId1">
+        <w:r>
+          <w:rPr>
+            <w:rFonts w:ascii="Calibri" w:hAnsi="Calibri" w:cs="Calibri" w:eastAsia="Calibri"/>
+            <w:color w:val="0000FF"/>
+            <w:spacing w:val="0"/>
+            <w:position w:val="0"/>
+            <w:sz w:val="22"/>
+            <w:u w:val="single"/>
+            <w:shd w:fill="auto" w:val="clear"/>
+          </w:rPr>
+          <w:t xml:space="preserve">https://localhost:7296</w:t>
+        </w:r>
+      </w:hyperlink>
+      <w:r>
+        <w:rPr>
+          <w:rFonts w:ascii="Calibri" w:hAnsi="Calibri" w:cs="Calibri" w:eastAsia="Calibri"/>
+          <w:color w:val="auto"/>
+          <w:spacing w:val="0"/>
+          <w:position w:val="0"/>
+          <w:sz w:val="22"/>
+          <w:shd w:fill="auto" w:val="clear"/>
+        </w:rPr>
+        <w:t xml:space="preserve"> and use this in jwt token in issurance and audiance in appsetting.json file</w:t>
+      </w:r>
+    </w:p>
+    <w:p>
+      <w:pPr>
+        <w:spacing w:before="0" w:after="200" w:line="276"/>
+        <w:ind w:right="0" w:left="0" w:firstLine="0"/>
+        <w:jc w:val="left"/>
+        <w:rPr>
+          <w:rFonts w:ascii="Calibri" w:hAnsi="Calibri" w:cs="Calibri" w:eastAsia="Calibri"/>
+          <w:color w:val="auto"/>
+          <w:spacing w:val="0"/>
+          <w:position w:val="0"/>
+          <w:sz w:val="22"/>
+          <w:shd w:fill="auto" w:val="clear"/>
+        </w:rPr>
+      </w:pPr>
+      <w:r>
+        <w:rPr>
+          <w:rFonts w:ascii="Calibri" w:hAnsi="Calibri" w:cs="Calibri" w:eastAsia="Calibri"/>
+          <w:color w:val="auto"/>
+          <w:spacing w:val="0"/>
+          <w:position w:val="0"/>
+          <w:sz w:val="22"/>
+          <w:shd w:fill="auto" w:val="clear"/>
+        </w:rPr>
+        <w:t xml:space="preserve">25. Now go to program.cs and and enject before builder.build add authentcation here</w:t>
+      </w:r>
+    </w:p>
+    <w:p>
+      <w:pPr>
+        <w:spacing w:before="0" w:after="200" w:line="276"/>
+        <w:ind w:right="0" w:left="0" w:firstLine="0"/>
+        <w:jc w:val="left"/>
+        <w:rPr>
+          <w:rFonts w:ascii="Calibri" w:hAnsi="Calibri" w:cs="Calibri" w:eastAsia="Calibri"/>
+          <w:color w:val="auto"/>
+          <w:spacing w:val="0"/>
+          <w:position w:val="0"/>
+          <w:sz w:val="22"/>
+          <w:shd w:fill="auto" w:val="clear"/>
+        </w:rPr>
+      </w:pPr>
+      <w:r>
+        <w:rPr>
+          <w:rFonts w:ascii="Calibri" w:hAnsi="Calibri" w:cs="Calibri" w:eastAsia="Calibri"/>
+          <w:color w:val="auto"/>
+          <w:spacing w:val="0"/>
+          <w:position w:val="0"/>
+          <w:sz w:val="22"/>
+          <w:shd w:fill="auto" w:val="clear"/>
+        </w:rPr>
+        <w:t xml:space="preserve">26. add use authentication before use authorization in program.cs file</w:t>
+      </w:r>
+    </w:p>
+    <w:p>
+      <w:pPr>
+        <w:spacing w:before="0" w:after="200" w:line="276"/>
+        <w:ind w:right="0" w:left="0" w:firstLine="0"/>
+        <w:jc w:val="left"/>
+        <w:rPr>
+          <w:rFonts w:ascii="Calibri" w:hAnsi="Calibri" w:cs="Calibri" w:eastAsia="Calibri"/>
+          <w:color w:val="auto"/>
+          <w:spacing w:val="0"/>
+          <w:position w:val="0"/>
+          <w:sz w:val="22"/>
+          <w:shd w:fill="auto" w:val="clear"/>
+        </w:rPr>
+      </w:pPr>
+      <w:r>
+        <w:rPr>
+          <w:rFonts w:ascii="Calibri" w:hAnsi="Calibri" w:cs="Calibri" w:eastAsia="Calibri"/>
+          <w:color w:val="auto"/>
+          <w:spacing w:val="0"/>
+          <w:position w:val="0"/>
+          <w:sz w:val="22"/>
+          <w:shd w:fill="auto" w:val="clear"/>
+        </w:rPr>
+        <w:t xml:space="preserve">27. Create Users table on database for this use the old setps.(User, UserRole, Roles) </w:t>
+      </w:r>
+    </w:p>
+    <w:p>
+      <w:pPr>
+        <w:spacing w:before="0" w:after="200" w:line="276"/>
+        <w:ind w:right="0" w:left="0" w:firstLine="0"/>
+        <w:jc w:val="left"/>
+        <w:rPr>
+          <w:rFonts w:ascii="Calibri" w:hAnsi="Calibri" w:cs="Calibri" w:eastAsia="Calibri"/>
+          <w:color w:val="auto"/>
+          <w:spacing w:val="0"/>
+          <w:position w:val="0"/>
+          <w:sz w:val="22"/>
+          <w:shd w:fill="auto" w:val="clear"/>
+        </w:rPr>
+      </w:pPr>
+      <w:r>
+        <w:rPr>
+          <w:rFonts w:ascii="Calibri" w:hAnsi="Calibri" w:cs="Calibri" w:eastAsia="Calibri"/>
+          <w:color w:val="auto"/>
+          <w:spacing w:val="0"/>
+          <w:position w:val="0"/>
+          <w:sz w:val="22"/>
+          <w:shd w:fill="auto" w:val="clear"/>
+        </w:rPr>
+        <w:t xml:space="preserve">28.Add context in data context and run migration and seed the data</w:t>
+      </w:r>
+    </w:p>
+    <w:p>
+      <w:pPr>
+        <w:spacing w:before="0" w:after="200" w:line="276"/>
+        <w:ind w:right="0" w:left="0" w:firstLine="0"/>
+        <w:jc w:val="left"/>
+        <w:rPr>
+          <w:rFonts w:ascii="Calibri" w:hAnsi="Calibri" w:cs="Calibri" w:eastAsia="Calibri"/>
+          <w:color w:val="auto"/>
+          <w:spacing w:val="0"/>
+          <w:position w:val="0"/>
+          <w:sz w:val="22"/>
+          <w:shd w:fill="auto" w:val="clear"/>
+        </w:rPr>
+      </w:pPr>
+      <w:r>
+        <w:rPr>
+          <w:rFonts w:ascii="Calibri" w:hAnsi="Calibri" w:cs="Calibri" w:eastAsia="Calibri"/>
+          <w:color w:val="auto"/>
+          <w:spacing w:val="0"/>
+          <w:position w:val="0"/>
+          <w:sz w:val="22"/>
+          <w:shd w:fill="auto" w:val="clear"/>
+        </w:rPr>
+        <w:t xml:space="preserve">29.create repostitory and inject in program.cs and </w:t>
+      </w:r>
+      <w:r>
+        <w:rPr>
+          <w:rFonts w:ascii="Calibri" w:hAnsi="Calibri" w:cs="Calibri" w:eastAsia="Calibri"/>
+          <w:color w:val="auto"/>
+          <w:spacing w:val="0"/>
+          <w:position w:val="0"/>
+          <w:sz w:val="22"/>
+          <w:shd w:fill="auto" w:val="clear"/>
+        </w:rPr>
+        <w:t xml:space="preserve">create empty auth controller</w:t>
+      </w:r>
+    </w:p>
+    <w:p>
+      <w:pPr>
+        <w:spacing w:before="0" w:after="200" w:line="276"/>
+        <w:ind w:right="0" w:left="0" w:firstLine="0"/>
+        <w:jc w:val="left"/>
+        <w:rPr>
+          <w:rFonts w:ascii="Calibri" w:hAnsi="Calibri" w:cs="Calibri" w:eastAsia="Calibri"/>
+          <w:color w:val="auto"/>
+          <w:spacing w:val="0"/>
+          <w:position w:val="0"/>
+          <w:sz w:val="22"/>
+          <w:shd w:fill="auto" w:val="clear"/>
+        </w:rPr>
+      </w:pPr>
+      <w:r>
+        <w:rPr>
+          <w:rFonts w:ascii="Calibri" w:hAnsi="Calibri" w:cs="Calibri" w:eastAsia="Calibri"/>
+          <w:color w:val="auto"/>
+          <w:spacing w:val="0"/>
+          <w:position w:val="0"/>
+          <w:sz w:val="22"/>
+          <w:shd w:fill="auto" w:val="clear"/>
+        </w:rPr>
+        <w:t xml:space="preserve">28.In repository return user after checking user role</w:t>
+      </w:r>
+    </w:p>
+    <w:p>
+      <w:pPr>
+        <w:spacing w:before="0" w:after="200" w:line="276"/>
+        <w:ind w:right="0" w:left="0" w:firstLine="0"/>
+        <w:jc w:val="left"/>
+        <w:rPr>
+          <w:rFonts w:ascii="Calibri" w:hAnsi="Calibri" w:cs="Calibri" w:eastAsia="Calibri"/>
+          <w:color w:val="auto"/>
+          <w:spacing w:val="0"/>
+          <w:position w:val="0"/>
+          <w:sz w:val="22"/>
+          <w:shd w:fill="auto" w:val="clear"/>
+        </w:rPr>
+      </w:pPr>
+      <w:r>
+        <w:rPr>
+          <w:rFonts w:ascii="Calibri" w:hAnsi="Calibri" w:cs="Calibri" w:eastAsia="Calibri"/>
+          <w:color w:val="auto"/>
+          <w:spacing w:val="0"/>
+          <w:position w:val="0"/>
+          <w:sz w:val="22"/>
+          <w:shd w:fill="auto" w:val="clear"/>
+        </w:rPr>
+        <w:t xml:space="preserve">29. In auth controller create empty login method</w:t>
+      </w:r>
+    </w:p>
+    <w:p>
+      <w:pPr>
+        <w:spacing w:before="0" w:after="200" w:line="276"/>
+        <w:ind w:right="0" w:left="0" w:firstLine="0"/>
+        <w:jc w:val="left"/>
+        <w:rPr>
+          <w:rFonts w:ascii="Calibri" w:hAnsi="Calibri" w:cs="Calibri" w:eastAsia="Calibri"/>
+          <w:color w:val="auto"/>
+          <w:spacing w:val="0"/>
+          <w:position w:val="0"/>
+          <w:sz w:val="22"/>
+          <w:shd w:fill="auto" w:val="clear"/>
+        </w:rPr>
+      </w:pPr>
+      <w:r>
+        <w:rPr>
+          <w:rFonts w:ascii="Calibri" w:hAnsi="Calibri" w:cs="Calibri" w:eastAsia="Calibri"/>
+          <w:color w:val="auto"/>
+          <w:spacing w:val="0"/>
+          <w:position w:val="0"/>
+          <w:sz w:val="22"/>
+          <w:shd w:fill="auto" w:val="clear"/>
+        </w:rPr>
+        <w:t xml:space="preserve">30.Create ITokenHandler and its implementation which basically create token on the basis of user role and inject in program.cs and its retun the token and use in authcontroller (create dto for loginRequest)</w:t>
+      </w:r>
+    </w:p>
+    <w:p>
+      <w:pPr>
+        <w:spacing w:before="0" w:after="200" w:line="276"/>
+        <w:ind w:right="0" w:left="0" w:firstLine="0"/>
+        <w:jc w:val="left"/>
+        <w:rPr>
+          <w:rFonts w:ascii="Calibri" w:hAnsi="Calibri" w:cs="Calibri" w:eastAsia="Calibri"/>
+          <w:color w:val="auto"/>
+          <w:spacing w:val="0"/>
+          <w:position w:val="0"/>
+          <w:sz w:val="22"/>
+          <w:shd w:fill="auto" w:val="clear"/>
+        </w:rPr>
+      </w:pPr>
+      <w:r>
+        <w:rPr>
+          <w:rFonts w:ascii="Calibri" w:hAnsi="Calibri" w:cs="Calibri" w:eastAsia="Calibri"/>
+          <w:color w:val="auto"/>
+          <w:spacing w:val="0"/>
+          <w:position w:val="0"/>
+          <w:sz w:val="22"/>
+          <w:shd w:fill="auto" w:val="clear"/>
+        </w:rPr>
+        <w:t xml:space="preserve">31.Now in region controller Role can be directly use in API controller by the name must be same (use Authorization by using role you can use simple authorization at the top of the file which authorize all the api or also make some api public as well)</w:t>
+      </w:r>
+    </w:p>
+    <w:p>
+      <w:pPr>
+        <w:spacing w:before="0" w:after="200" w:line="276"/>
+        <w:ind w:right="0" w:left="0" w:firstLine="0"/>
+        <w:jc w:val="left"/>
+        <w:rPr>
+          <w:rFonts w:ascii="Calibri" w:hAnsi="Calibri" w:cs="Calibri" w:eastAsia="Calibri"/>
+          <w:color w:val="auto"/>
+          <w:spacing w:val="0"/>
+          <w:position w:val="0"/>
+          <w:sz w:val="22"/>
+          <w:shd w:fill="auto" w:val="clear"/>
+        </w:rPr>
+      </w:pPr>
+      <w:r>
+        <w:rPr>
+          <w:rFonts w:ascii="Calibri" w:hAnsi="Calibri" w:cs="Calibri" w:eastAsia="Calibri"/>
+          <w:color w:val="auto"/>
+          <w:spacing w:val="0"/>
+          <w:position w:val="0"/>
+          <w:sz w:val="22"/>
+          <w:shd w:fill="auto" w:val="clear"/>
+        </w:rPr>
+        <w:t xml:space="preserve">32. Now setupswagger or use berrer token in post man (add authentication in swagger)</w:t>
+      </w:r>
+    </w:p>
+    <w:p>
+      <w:pPr>
+        <w:spacing w:before="0" w:after="200" w:line="276"/>
+        <w:ind w:right="0" w:left="0" w:firstLine="0"/>
+        <w:jc w:val="left"/>
+        <w:rPr>
+          <w:rFonts w:ascii="Calibri" w:hAnsi="Calibri" w:cs="Calibri" w:eastAsia="Calibri"/>
+          <w:color w:val="auto"/>
+          <w:spacing w:val="0"/>
+          <w:position w:val="0"/>
+          <w:sz w:val="22"/>
+          <w:shd w:fill="auto" w:val="clear"/>
+        </w:rPr>
+      </w:pPr>
+      <w:r>
+        <w:rPr>
+          <w:rFonts w:ascii="Calibri" w:hAnsi="Calibri" w:cs="Calibri" w:eastAsia="Calibri"/>
+          <w:color w:val="auto"/>
+          <w:spacing w:val="0"/>
+          <w:position w:val="0"/>
+          <w:sz w:val="22"/>
+          <w:shd w:fill="auto" w:val="clear"/>
+        </w:rPr>
+        <w:t xml:space="preserve">33. in program.cs add in builder.service.addswaggergen()</w:t>
+      </w:r>
+    </w:p>
+    <w:p>
+      <w:pPr>
+        <w:spacing w:before="0" w:after="200" w:line="276"/>
+        <w:ind w:right="0" w:left="0" w:firstLine="0"/>
+        <w:jc w:val="left"/>
+        <w:rPr>
+          <w:rFonts w:ascii="Calibri" w:hAnsi="Calibri" w:cs="Calibri" w:eastAsia="Calibri"/>
+          <w:color w:val="auto"/>
+          <w:spacing w:val="0"/>
+          <w:position w:val="0"/>
+          <w:sz w:val="22"/>
+          <w:shd w:fill="auto" w:val="clear"/>
+        </w:rPr>
+      </w:pPr>
+      <w:r>
+        <w:rPr>
+          <w:rFonts w:ascii="Calibri" w:hAnsi="Calibri" w:cs="Calibri" w:eastAsia="Calibri"/>
+          <w:color w:val="auto"/>
+          <w:spacing w:val="0"/>
+          <w:position w:val="0"/>
+          <w:sz w:val="22"/>
+          <w:shd w:fill="auto" w:val="clear"/>
+        </w:rPr>
+        <w:t xml:space="preserve">34.test all apis (Error: response status is 403 (unauthorize))  </w:t>
+      </w:r>
+    </w:p>
+    <w:p>
+      <w:pPr>
+        <w:spacing w:before="0" w:after="200" w:line="276"/>
+        <w:ind w:right="0" w:left="0" w:firstLine="0"/>
+        <w:jc w:val="left"/>
+        <w:rPr>
+          <w:rFonts w:ascii="Calibri" w:hAnsi="Calibri" w:cs="Calibri" w:eastAsia="Calibri"/>
+          <w:color w:val="auto"/>
+          <w:spacing w:val="0"/>
+          <w:position w:val="0"/>
+          <w:sz w:val="22"/>
+          <w:shd w:fill="auto" w:val="clear"/>
+        </w:rPr>
+      </w:pPr>
+      <w:r>
+        <w:rPr>
+          <w:rFonts w:ascii="Calibri" w:hAnsi="Calibri" w:cs="Calibri" w:eastAsia="Calibri"/>
+          <w:color w:val="auto"/>
+          <w:spacing w:val="0"/>
+          <w:position w:val="0"/>
+          <w:sz w:val="22"/>
+          <w:shd w:fill="auto" w:val="clear"/>
+        </w:rPr>
+        <w:t xml:space="preserve">35. Token expire time is in token handler</w:t>
       </w:r>
     </w:p>
     <w:p>
@@ -909,13 +1477,23 @@
       <w:lvlText w:val="•"/>
     </w:lvl>
   </w:abstractNum>
-  <w:num w:numId="3">
+  <w:abstractNum w:abstractNumId="18">
+    <w:lvl w:ilvl="0">
+      <w:start w:val="1"/>
+      <w:numFmt w:val="bullet"/>
+      <w:lvlText w:val="•"/>
+    </w:lvl>
+  </w:abstractNum>
+  <w:num w:numId="2">
+    <w:abstractNumId w:val="18"/>
+  </w:num>
+  <w:num w:numId="4">
     <w:abstractNumId w:val="12"/>
   </w:num>
-  <w:num w:numId="5">
+  <w:num w:numId="6">
     <w:abstractNumId w:val="6"/>
   </w:num>
-  <w:num w:numId="7">
+  <w:num w:numId="8">
     <w:abstractNumId w:val="0"/>
   </w:num>
 </w:numbering>

</xml_diff>